<commit_message>
Ajuste de dados reais Mais Voce
</commit_message>
<xml_diff>
--- a/plennuscApp/public/uploadgestao/docs/youBut/MAIS VOCE - PE - DOCX.docx
+++ b/plennuscApp/public/uploadgestao/docs/youBut/MAIS VOCE - PE - DOCX.docx
@@ -8842,12 +8842,10 @@
               <w:t xml:space="preserve">59 </w:t>
             </w:r>
             <w:proofErr w:type="spellStart"/>
-            <w:proofErr w:type="gramStart"/>
             <w:r>
               <w:t>ou</w:t>
             </w:r>
             <w:proofErr w:type="spellEnd"/>
-            <w:proofErr w:type="gramEnd"/>
             <w:r>
               <w:t xml:space="preserve"> + </w:t>
             </w:r>
@@ -9761,21 +9759,7 @@
               <w:rPr>
                 <w:sz w:val="18"/>
               </w:rPr>
-              <w:t xml:space="preserve">. A </w:t>
-            </w:r>
-            <w:proofErr w:type="gramStart"/>
-            <w:r>
-              <w:rPr>
-                <w:sz w:val="18"/>
-              </w:rPr>
-              <w:t>taxa</w:t>
-            </w:r>
-            <w:proofErr w:type="gramEnd"/>
-            <w:r>
-              <w:rPr>
-                <w:sz w:val="18"/>
-              </w:rPr>
-              <w:t xml:space="preserve"> de </w:t>
+              <w:t xml:space="preserve">. A taxa de </w:t>
             </w:r>
             <w:proofErr w:type="spellStart"/>
             <w:r>
@@ -10035,7 +10019,21 @@
               <w:rPr>
                 <w:sz w:val="18"/>
               </w:rPr>
-              <w:t>destaproposta</w:t>
+              <w:t>desta</w:t>
+            </w:r>
+            <w:proofErr w:type="spellEnd"/>
+            <w:r>
+              <w:rPr>
+                <w:sz w:val="18"/>
+              </w:rPr>
+              <w:t xml:space="preserve"> </w:t>
+            </w:r>
+            <w:proofErr w:type="spellStart"/>
+            <w:r>
+              <w:rPr>
+                <w:sz w:val="18"/>
+              </w:rPr>
+              <w:t>proposta</w:t>
             </w:r>
             <w:proofErr w:type="spellEnd"/>
             <w:r>

</xml_diff>